<commit_message>
Updated formatting for section handout 4
</commit_message>
<xml_diff>
--- a/section/4/Section4-Solutions.docx
+++ b/section/4/Section4-Solutions.docx
@@ -911,7 +911,10 @@
               <w:pStyle w:val="JTable"/>
             </w:pPr>
             <w:r>
-              <w:t xml:space="preserve">   String letters = “”;</w:t>
+              <w:t xml:space="preserve">   String letters = ""</w:t>
+            </w:r>
+            <w:r>
+              <w:t>;</w:t>
             </w:r>
           </w:p>
           <w:p>
@@ -1025,7 +1028,12 @@
               <w:t xml:space="preserve">return </w:t>
             </w:r>
             <w:r>
-              <w:t>numbers</w:t>
+              <w:t>number</w:t>
+            </w:r>
+            <w:bookmarkStart w:id="0" w:name="_GoBack"/>
+            <w:bookmarkEnd w:id="0"/>
+            <w:r>
+              <w:t>s</w:t>
             </w:r>
             <w:r>
               <w:t xml:space="preserve"> + </w:t>
@@ -1911,8 +1919,6 @@
             <w:pPr>
               <w:pStyle w:val="JTable"/>
             </w:pPr>
-            <w:bookmarkStart w:id="0" w:name="_GoBack"/>
-            <w:bookmarkEnd w:id="0"/>
           </w:p>
         </w:tc>
         <w:tc>

</xml_diff>